<commit_message>
Updted week 1 documents
</commit_message>
<xml_diff>
--- a/Week 1 Intro to SQL Installations.docx
+++ b/Week 1 Intro to SQL Installations.docx
@@ -31,6 +31,11 @@
     </w:p>
     <w:p>
       <w:pPr>
+        <w:pStyle w:val="ListParagraph"/>
+        <w:numPr>
+          <w:ilvl w:val="0"/>
+          <w:numId w:val="1"/>
+        </w:numPr>
         <w:rPr>
           <w:b/>
           <w:bCs/>
@@ -81,7 +86,7 @@
                     <pic:cNvPicPr/>
                   </pic:nvPicPr>
                   <pic:blipFill>
-                    <a:blip r:embed="rId4" cstate="print">
+                    <a:blip r:embed="rId5" cstate="print">
                       <a:extLst>
                         <a:ext uri="{28A0092B-C50C-407E-A947-70E740481C1C}">
                           <a14:useLocalDpi xmlns:a14="http://schemas.microsoft.com/office/drawing/2010/main" val="0"/>
@@ -117,7 +122,49 @@
       </w:pPr>
     </w:p>
     <w:p>
-      <w:pPr>
+      <w:r>
+        <w:t xml:space="preserve">For pgAdmin4, I </w:t>
+      </w:r>
+      <w:proofErr w:type="gramStart"/>
+      <w:r>
+        <w:t>have to</w:t>
+      </w:r>
+      <w:proofErr w:type="gramEnd"/>
+      <w:r>
+        <w:t xml:space="preserve"> use my friend’s laptop to complete and see and query the data. The reason is I have updated my macOS Monterey for iOS Development and updates. </w:t>
+      </w:r>
+      <w:proofErr w:type="gramStart"/>
+      <w:r>
+        <w:t>But,</w:t>
+      </w:r>
+      <w:proofErr w:type="gramEnd"/>
+      <w:r>
+        <w:t xml:space="preserve"> pgAdmin4 doesn’t support for the latest beta version of macOS. This issue will be resolved in next few </w:t>
+      </w:r>
+      <w:proofErr w:type="gramStart"/>
+      <w:r>
+        <w:t>days</w:t>
+      </w:r>
+      <w:proofErr w:type="gramEnd"/>
+      <w:r>
+        <w:t xml:space="preserve"> and I’ll reinstall the pgAdmin4 software in my mac. I also posted in the discussion and sent you an email about this issue. </w:t>
+      </w:r>
+    </w:p>
+    <w:p>
+      <w:pPr>
+        <w:rPr>
+          <w:b/>
+          <w:bCs/>
+        </w:rPr>
+      </w:pPr>
+    </w:p>
+    <w:p>
+      <w:pPr>
+        <w:pStyle w:val="ListParagraph"/>
+        <w:numPr>
+          <w:ilvl w:val="0"/>
+          <w:numId w:val="1"/>
+        </w:numPr>
         <w:rPr>
           <w:b/>
           <w:bCs/>
@@ -168,7 +215,7 @@
                     </pic:cNvPicPr>
                   </pic:nvPicPr>
                   <pic:blipFill>
-                    <a:blip r:embed="rId5" cstate="print">
+                    <a:blip r:embed="rId6" cstate="print">
                       <a:extLst>
                         <a:ext uri="{28A0092B-C50C-407E-A947-70E740481C1C}">
                           <a14:useLocalDpi xmlns:a14="http://schemas.microsoft.com/office/drawing/2010/main" val="0"/>
@@ -246,7 +293,7 @@
                     <pic:cNvPicPr/>
                   </pic:nvPicPr>
                   <pic:blipFill>
-                    <a:blip r:embed="rId6" cstate="print">
+                    <a:blip r:embed="rId7" cstate="print">
                       <a:extLst>
                         <a:ext uri="{28A0092B-C50C-407E-A947-70E740481C1C}">
                           <a14:useLocalDpi xmlns:a14="http://schemas.microsoft.com/office/drawing/2010/main" val="0"/>
@@ -320,7 +367,7 @@
                     <pic:cNvPicPr/>
                   </pic:nvPicPr>
                   <pic:blipFill>
-                    <a:blip r:embed="rId7" cstate="print">
+                    <a:blip r:embed="rId8" cstate="print">
                       <a:extLst>
                         <a:ext uri="{28A0092B-C50C-407E-A947-70E740481C1C}">
                           <a14:useLocalDpi xmlns:a14="http://schemas.microsoft.com/office/drawing/2010/main" val="0"/>
@@ -350,6 +397,11 @@
     <w:p/>
     <w:p>
       <w:pPr>
+        <w:pStyle w:val="ListParagraph"/>
+        <w:numPr>
+          <w:ilvl w:val="0"/>
+          <w:numId w:val="1"/>
+        </w:numPr>
         <w:rPr>
           <w:b/>
           <w:bCs/>
@@ -416,7 +468,7 @@
                     <pic:cNvPicPr/>
                   </pic:nvPicPr>
                   <pic:blipFill>
-                    <a:blip r:embed="rId8"/>
+                    <a:blip r:embed="rId9"/>
                     <a:stretch>
                       <a:fillRect/>
                     </a:stretch>
@@ -474,7 +526,7 @@
                     </pic:cNvPicPr>
                   </pic:nvPicPr>
                   <pic:blipFill>
-                    <a:blip r:embed="rId9" cstate="print">
+                    <a:blip r:embed="rId10" cstate="print">
                       <a:extLst>
                         <a:ext uri="{28A0092B-C50C-407E-A947-70E740481C1C}">
                           <a14:useLocalDpi xmlns:a14="http://schemas.microsoft.com/office/drawing/2010/main" val="0"/>
@@ -566,7 +618,7 @@
                     </pic:cNvPicPr>
                   </pic:nvPicPr>
                   <pic:blipFill>
-                    <a:blip r:embed="rId10" cstate="print">
+                    <a:blip r:embed="rId11" cstate="print">
                       <a:extLst>
                         <a:ext uri="{28A0092B-C50C-407E-A947-70E740481C1C}">
                           <a14:useLocalDpi xmlns:a14="http://schemas.microsoft.com/office/drawing/2010/main" val="0"/>
@@ -669,22 +721,6 @@
           <w:bCs/>
         </w:rPr>
       </w:pPr>
-      <w:r>
-        <w:rPr>
-          <w:b/>
-          <w:bCs/>
-        </w:rPr>
-        <w:lastRenderedPageBreak/>
-        <w:t>RStudio and R installation</w:t>
-      </w:r>
-    </w:p>
-    <w:p>
-      <w:pPr>
-        <w:rPr>
-          <w:b/>
-          <w:bCs/>
-        </w:rPr>
-      </w:pPr>
     </w:p>
     <w:p>
       <w:pPr>
@@ -697,62 +733,6 @@
           <w:szCs w:val="30"/>
         </w:rPr>
       </w:pPr>
-      <w:r>
-        <w:rPr>
-          <w:rFonts w:ascii="Helvetica Neue" w:hAnsi="Helvetica Neue" w:cs="Helvetica Neue"/>
-          <w:noProof/>
-          <w:sz w:val="26"/>
-          <w:szCs w:val="26"/>
-        </w:rPr>
-        <w:drawing>
-          <wp:inline distT="0" distB="0" distL="0" distR="0" wp14:anchorId="64224DF0" wp14:editId="5E1D11D9">
-            <wp:extent cx="4710545" cy="3630542"/>
-            <wp:effectExtent l="0" t="0" r="1270" b="1905"/>
-            <wp:docPr id="8" name="Picture 8" descr="Graphical user interface, text, application&#10;&#10;Description automatically generated"/>
-            <wp:cNvGraphicFramePr>
-              <a:graphicFrameLocks xmlns:a="http://schemas.openxmlformats.org/drawingml/2006/main" noChangeAspect="1"/>
-            </wp:cNvGraphicFramePr>
-            <a:graphic xmlns:a="http://schemas.openxmlformats.org/drawingml/2006/main">
-              <a:graphicData uri="http://schemas.openxmlformats.org/drawingml/2006/picture">
-                <pic:pic xmlns:pic="http://schemas.openxmlformats.org/drawingml/2006/picture">
-                  <pic:nvPicPr>
-                    <pic:cNvPr id="8" name="Picture 8" descr="Graphical user interface, text, application&#10;&#10;Description automatically generated"/>
-                    <pic:cNvPicPr>
-                      <a:picLocks noChangeAspect="1" noChangeArrowheads="1"/>
-                    </pic:cNvPicPr>
-                  </pic:nvPicPr>
-                  <pic:blipFill>
-                    <a:blip r:embed="rId11" cstate="print">
-                      <a:extLst>
-                        <a:ext uri="{28A0092B-C50C-407E-A947-70E740481C1C}">
-                          <a14:useLocalDpi xmlns:a14="http://schemas.microsoft.com/office/drawing/2010/main" val="0"/>
-                        </a:ext>
-                      </a:extLst>
-                    </a:blip>
-                    <a:srcRect/>
-                    <a:stretch>
-                      <a:fillRect/>
-                    </a:stretch>
-                  </pic:blipFill>
-                  <pic:spPr bwMode="auto">
-                    <a:xfrm>
-                      <a:off x="0" y="0"/>
-                      <a:ext cx="4721717" cy="3639153"/>
-                    </a:xfrm>
-                    <a:prstGeom prst="rect">
-                      <a:avLst/>
-                    </a:prstGeom>
-                    <a:noFill/>
-                    <a:ln>
-                      <a:noFill/>
-                    </a:ln>
-                  </pic:spPr>
-                </pic:pic>
-              </a:graphicData>
-            </a:graphic>
-          </wp:inline>
-        </w:drawing>
-      </w:r>
     </w:p>
     <w:p>
       <w:pPr>
@@ -768,6 +748,11 @@
     </w:p>
     <w:p>
       <w:pPr>
+        <w:pStyle w:val="ListParagraph"/>
+        <w:numPr>
+          <w:ilvl w:val="0"/>
+          <w:numId w:val="2"/>
+        </w:numPr>
         <w:rPr>
           <w:b/>
           <w:bCs/>
@@ -952,8 +937,10 @@
     <w:p>
       <w:pPr>
         <w:rPr>
-          <w:b/>
-          <w:bCs/>
+          <w:rFonts w:ascii="AppleSystemUIFont" w:hAnsi="AppleSystemUIFont" w:cs="AppleSystemUIFont"/>
+          <w:color w:val="DCA10D"/>
+          <w:sz w:val="26"/>
+          <w:szCs w:val="26"/>
         </w:rPr>
       </w:pPr>
       <w:hyperlink r:id="rId14" w:history="1">
@@ -968,6 +955,129 @@
         </w:r>
       </w:hyperlink>
     </w:p>
+    <w:p>
+      <w:pPr>
+        <w:rPr>
+          <w:rFonts w:ascii="AppleSystemUIFont" w:hAnsi="AppleSystemUIFont" w:cs="AppleSystemUIFont"/>
+          <w:color w:val="DCA10D"/>
+          <w:sz w:val="26"/>
+          <w:szCs w:val="26"/>
+        </w:rPr>
+      </w:pPr>
+    </w:p>
+    <w:p>
+      <w:pPr>
+        <w:rPr>
+          <w:rFonts w:ascii="AppleSystemUIFont" w:hAnsi="AppleSystemUIFont" w:cs="AppleSystemUIFont"/>
+          <w:color w:val="DCA10D"/>
+          <w:sz w:val="26"/>
+          <w:szCs w:val="26"/>
+        </w:rPr>
+      </w:pPr>
+    </w:p>
+    <w:p>
+      <w:pPr>
+        <w:rPr>
+          <w:rFonts w:ascii="AppleSystemUIFont" w:hAnsi="AppleSystemUIFont" w:cs="AppleSystemUIFont"/>
+          <w:color w:val="DCA10D"/>
+          <w:sz w:val="26"/>
+          <w:szCs w:val="26"/>
+        </w:rPr>
+      </w:pPr>
+    </w:p>
+    <w:p>
+      <w:pPr>
+        <w:pStyle w:val="ListParagraph"/>
+        <w:numPr>
+          <w:ilvl w:val="0"/>
+          <w:numId w:val="2"/>
+        </w:numPr>
+        <w:rPr>
+          <w:b/>
+          <w:bCs/>
+        </w:rPr>
+      </w:pPr>
+      <w:r>
+        <w:rPr>
+          <w:b/>
+          <w:bCs/>
+        </w:rPr>
+        <w:lastRenderedPageBreak/>
+        <w:t>RStudio and R installation</w:t>
+      </w:r>
+    </w:p>
+    <w:p>
+      <w:pPr>
+        <w:rPr>
+          <w:b/>
+          <w:bCs/>
+        </w:rPr>
+      </w:pPr>
+    </w:p>
+    <w:p>
+      <w:pPr>
+        <w:rPr>
+          <w:b/>
+          <w:bCs/>
+        </w:rPr>
+      </w:pPr>
+      <w:r>
+        <w:rPr>
+          <w:rFonts w:ascii="Helvetica Neue" w:hAnsi="Helvetica Neue" w:cs="Helvetica Neue"/>
+          <w:noProof/>
+          <w:sz w:val="26"/>
+          <w:szCs w:val="26"/>
+        </w:rPr>
+        <w:drawing>
+          <wp:inline distT="0" distB="0" distL="0" distR="0" wp14:anchorId="705257D6" wp14:editId="2200962B">
+            <wp:extent cx="4710545" cy="3630542"/>
+            <wp:effectExtent l="0" t="0" r="1270" b="1905"/>
+            <wp:docPr id="8" name="Picture 8" descr="Graphical user interface, text, application&#10;&#10;Description automatically generated"/>
+            <wp:cNvGraphicFramePr>
+              <a:graphicFrameLocks xmlns:a="http://schemas.openxmlformats.org/drawingml/2006/main" noChangeAspect="1"/>
+            </wp:cNvGraphicFramePr>
+            <a:graphic xmlns:a="http://schemas.openxmlformats.org/drawingml/2006/main">
+              <a:graphicData uri="http://schemas.openxmlformats.org/drawingml/2006/picture">
+                <pic:pic xmlns:pic="http://schemas.openxmlformats.org/drawingml/2006/picture">
+                  <pic:nvPicPr>
+                    <pic:cNvPr id="8" name="Picture 8" descr="Graphical user interface, text, application&#10;&#10;Description automatically generated"/>
+                    <pic:cNvPicPr>
+                      <a:picLocks noChangeAspect="1" noChangeArrowheads="1"/>
+                    </pic:cNvPicPr>
+                  </pic:nvPicPr>
+                  <pic:blipFill>
+                    <a:blip r:embed="rId15" cstate="print">
+                      <a:extLst>
+                        <a:ext uri="{28A0092B-C50C-407E-A947-70E740481C1C}">
+                          <a14:useLocalDpi xmlns:a14="http://schemas.microsoft.com/office/drawing/2010/main" val="0"/>
+                        </a:ext>
+                      </a:extLst>
+                    </a:blip>
+                    <a:srcRect/>
+                    <a:stretch>
+                      <a:fillRect/>
+                    </a:stretch>
+                  </pic:blipFill>
+                  <pic:spPr bwMode="auto">
+                    <a:xfrm>
+                      <a:off x="0" y="0"/>
+                      <a:ext cx="4721717" cy="3639153"/>
+                    </a:xfrm>
+                    <a:prstGeom prst="rect">
+                      <a:avLst/>
+                    </a:prstGeom>
+                    <a:noFill/>
+                    <a:ln>
+                      <a:noFill/>
+                    </a:ln>
+                  </pic:spPr>
+                </pic:pic>
+              </a:graphicData>
+            </a:graphic>
+          </wp:inline>
+        </w:drawing>
+      </w:r>
+    </w:p>
     <w:sectPr>
       <w:pgSz w:w="12240" w:h="15840"/>
       <w:pgMar w:top="1440" w:right="1440" w:bottom="1440" w:left="1440" w:header="720" w:footer="720" w:gutter="0"/>
@@ -976,6 +1086,287 @@
     </w:sectPr>
   </w:body>
 </w:document>
+</file>
+
+<file path=word/numbering.xml><?xml version="1.0" encoding="utf-8"?>
+<w:numbering xmlns:wpc="http://schemas.microsoft.com/office/word/2010/wordprocessingCanvas" xmlns:cx="http://schemas.microsoft.com/office/drawing/2014/chartex" xmlns:cx1="http://schemas.microsoft.com/office/drawing/2015/9/8/chartex" xmlns:cx2="http://schemas.microsoft.com/office/drawing/2015/10/21/chartex" xmlns:cx3="http://schemas.microsoft.com/office/drawing/2016/5/9/chartex" xmlns:cx4="http://schemas.microsoft.com/office/drawing/2016/5/10/chartex" xmlns:cx5="http://schemas.microsoft.com/office/drawing/2016/5/11/chartex" xmlns:cx6="http://schemas.microsoft.com/office/drawing/2016/5/12/chartex" xmlns:cx7="http://schemas.microsoft.com/office/drawing/2016/5/13/chartex" xmlns:cx8="http://schemas.microsoft.com/office/drawing/2016/5/14/chartex" xmlns:mc="http://schemas.openxmlformats.org/markup-compatibility/2006" xmlns:aink="http://schemas.microsoft.com/office/drawing/2016/ink" xmlns:am3d="http://schemas.microsoft.com/office/drawing/2017/model3d" xmlns:o="urn:schemas-microsoft-com:office:office" xmlns:r="http://schemas.openxmlformats.org/officeDocument/2006/relationships" xmlns:m="http://schemas.openxmlformats.org/officeDocument/2006/math" xmlns:v="urn:schemas-microsoft-com:vml" xmlns:wp14="http://schemas.microsoft.com/office/word/2010/wordprocessingDrawing" xmlns:wp="http://schemas.openxmlformats.org/drawingml/2006/wordprocessingDrawing" xmlns:w10="urn:schemas-microsoft-com:office:word" xmlns:w="http://schemas.openxmlformats.org/wordprocessingml/2006/main" xmlns:w14="http://schemas.microsoft.com/office/word/2010/wordml" xmlns:w15="http://schemas.microsoft.com/office/word/2012/wordml" xmlns:w16cex="http://schemas.microsoft.com/office/word/2018/wordml/cex" xmlns:w16cid="http://schemas.microsoft.com/office/word/2016/wordml/cid" xmlns:w16="http://schemas.microsoft.com/office/word/2018/wordml" xmlns:w16se="http://schemas.microsoft.com/office/word/2015/wordml/symex" xmlns:wpg="http://schemas.microsoft.com/office/word/2010/wordprocessingGroup" xmlns:wpi="http://schemas.microsoft.com/office/word/2010/wordprocessingInk" xmlns:wne="http://schemas.microsoft.com/office/word/2006/wordml" xmlns:wps="http://schemas.microsoft.com/office/word/2010/wordprocessingShape" mc:Ignorable="w14 w15 w16se w16cid w16 w16cex wp14">
+  <w:abstractNum w:abstractNumId="0" w15:restartNumberingAfterBreak="0">
+    <w:nsid w:val="223867EB"/>
+    <w:multiLevelType w:val="hybridMultilevel"/>
+    <w:tmpl w:val="667C257C"/>
+    <w:lvl w:ilvl="0" w:tplc="0409000F">
+      <w:start w:val="4"/>
+      <w:numFmt w:val="decimal"/>
+      <w:lvlText w:val="%1."/>
+      <w:lvlJc w:val="left"/>
+      <w:pPr>
+        <w:ind w:left="720" w:hanging="360"/>
+      </w:pPr>
+      <w:rPr>
+        <w:rFonts w:hint="default"/>
+      </w:rPr>
+    </w:lvl>
+    <w:lvl w:ilvl="1" w:tplc="04090019" w:tentative="1">
+      <w:start w:val="1"/>
+      <w:numFmt w:val="lowerLetter"/>
+      <w:lvlText w:val="%2."/>
+      <w:lvlJc w:val="left"/>
+      <w:pPr>
+        <w:ind w:left="1440" w:hanging="360"/>
+      </w:pPr>
+    </w:lvl>
+    <w:lvl w:ilvl="2" w:tplc="0409001B" w:tentative="1">
+      <w:start w:val="1"/>
+      <w:numFmt w:val="lowerRoman"/>
+      <w:lvlText w:val="%3."/>
+      <w:lvlJc w:val="right"/>
+      <w:pPr>
+        <w:ind w:left="2160" w:hanging="180"/>
+      </w:pPr>
+    </w:lvl>
+    <w:lvl w:ilvl="3" w:tplc="0409000F" w:tentative="1">
+      <w:start w:val="1"/>
+      <w:numFmt w:val="decimal"/>
+      <w:lvlText w:val="%4."/>
+      <w:lvlJc w:val="left"/>
+      <w:pPr>
+        <w:ind w:left="2880" w:hanging="360"/>
+      </w:pPr>
+    </w:lvl>
+    <w:lvl w:ilvl="4" w:tplc="04090019" w:tentative="1">
+      <w:start w:val="1"/>
+      <w:numFmt w:val="lowerLetter"/>
+      <w:lvlText w:val="%5."/>
+      <w:lvlJc w:val="left"/>
+      <w:pPr>
+        <w:ind w:left="3600" w:hanging="360"/>
+      </w:pPr>
+    </w:lvl>
+    <w:lvl w:ilvl="5" w:tplc="0409001B" w:tentative="1">
+      <w:start w:val="1"/>
+      <w:numFmt w:val="lowerRoman"/>
+      <w:lvlText w:val="%6."/>
+      <w:lvlJc w:val="right"/>
+      <w:pPr>
+        <w:ind w:left="4320" w:hanging="180"/>
+      </w:pPr>
+    </w:lvl>
+    <w:lvl w:ilvl="6" w:tplc="0409000F" w:tentative="1">
+      <w:start w:val="1"/>
+      <w:numFmt w:val="decimal"/>
+      <w:lvlText w:val="%7."/>
+      <w:lvlJc w:val="left"/>
+      <w:pPr>
+        <w:ind w:left="5040" w:hanging="360"/>
+      </w:pPr>
+    </w:lvl>
+    <w:lvl w:ilvl="7" w:tplc="04090019" w:tentative="1">
+      <w:start w:val="1"/>
+      <w:numFmt w:val="lowerLetter"/>
+      <w:lvlText w:val="%8."/>
+      <w:lvlJc w:val="left"/>
+      <w:pPr>
+        <w:ind w:left="5760" w:hanging="360"/>
+      </w:pPr>
+    </w:lvl>
+    <w:lvl w:ilvl="8" w:tplc="0409001B" w:tentative="1">
+      <w:start w:val="1"/>
+      <w:numFmt w:val="lowerRoman"/>
+      <w:lvlText w:val="%9."/>
+      <w:lvlJc w:val="right"/>
+      <w:pPr>
+        <w:ind w:left="6480" w:hanging="180"/>
+      </w:pPr>
+    </w:lvl>
+  </w:abstractNum>
+  <w:abstractNum w:abstractNumId="1" w15:restartNumberingAfterBreak="0">
+    <w:nsid w:val="23D01BCE"/>
+    <w:multiLevelType w:val="hybridMultilevel"/>
+    <w:tmpl w:val="5D3E9984"/>
+    <w:lvl w:ilvl="0" w:tplc="0409000F">
+      <w:start w:val="1"/>
+      <w:numFmt w:val="decimal"/>
+      <w:lvlText w:val="%1."/>
+      <w:lvlJc w:val="left"/>
+      <w:pPr>
+        <w:ind w:left="720" w:hanging="360"/>
+      </w:pPr>
+      <w:rPr>
+        <w:rFonts w:hint="default"/>
+      </w:rPr>
+    </w:lvl>
+    <w:lvl w:ilvl="1" w:tplc="04090019" w:tentative="1">
+      <w:start w:val="1"/>
+      <w:numFmt w:val="lowerLetter"/>
+      <w:lvlText w:val="%2."/>
+      <w:lvlJc w:val="left"/>
+      <w:pPr>
+        <w:ind w:left="1440" w:hanging="360"/>
+      </w:pPr>
+    </w:lvl>
+    <w:lvl w:ilvl="2" w:tplc="0409001B" w:tentative="1">
+      <w:start w:val="1"/>
+      <w:numFmt w:val="lowerRoman"/>
+      <w:lvlText w:val="%3."/>
+      <w:lvlJc w:val="right"/>
+      <w:pPr>
+        <w:ind w:left="2160" w:hanging="180"/>
+      </w:pPr>
+    </w:lvl>
+    <w:lvl w:ilvl="3" w:tplc="0409000F" w:tentative="1">
+      <w:start w:val="1"/>
+      <w:numFmt w:val="decimal"/>
+      <w:lvlText w:val="%4."/>
+      <w:lvlJc w:val="left"/>
+      <w:pPr>
+        <w:ind w:left="2880" w:hanging="360"/>
+      </w:pPr>
+    </w:lvl>
+    <w:lvl w:ilvl="4" w:tplc="04090019" w:tentative="1">
+      <w:start w:val="1"/>
+      <w:numFmt w:val="lowerLetter"/>
+      <w:lvlText w:val="%5."/>
+      <w:lvlJc w:val="left"/>
+      <w:pPr>
+        <w:ind w:left="3600" w:hanging="360"/>
+      </w:pPr>
+    </w:lvl>
+    <w:lvl w:ilvl="5" w:tplc="0409001B" w:tentative="1">
+      <w:start w:val="1"/>
+      <w:numFmt w:val="lowerRoman"/>
+      <w:lvlText w:val="%6."/>
+      <w:lvlJc w:val="right"/>
+      <w:pPr>
+        <w:ind w:left="4320" w:hanging="180"/>
+      </w:pPr>
+    </w:lvl>
+    <w:lvl w:ilvl="6" w:tplc="0409000F" w:tentative="1">
+      <w:start w:val="1"/>
+      <w:numFmt w:val="decimal"/>
+      <w:lvlText w:val="%7."/>
+      <w:lvlJc w:val="left"/>
+      <w:pPr>
+        <w:ind w:left="5040" w:hanging="360"/>
+      </w:pPr>
+    </w:lvl>
+    <w:lvl w:ilvl="7" w:tplc="04090019" w:tentative="1">
+      <w:start w:val="1"/>
+      <w:numFmt w:val="lowerLetter"/>
+      <w:lvlText w:val="%8."/>
+      <w:lvlJc w:val="left"/>
+      <w:pPr>
+        <w:ind w:left="5760" w:hanging="360"/>
+      </w:pPr>
+    </w:lvl>
+    <w:lvl w:ilvl="8" w:tplc="0409001B" w:tentative="1">
+      <w:start w:val="1"/>
+      <w:numFmt w:val="lowerRoman"/>
+      <w:lvlText w:val="%9."/>
+      <w:lvlJc w:val="right"/>
+      <w:pPr>
+        <w:ind w:left="6480" w:hanging="180"/>
+      </w:pPr>
+    </w:lvl>
+  </w:abstractNum>
+  <w:abstractNum w:abstractNumId="2" w15:restartNumberingAfterBreak="0">
+    <w:nsid w:val="5AD9767D"/>
+    <w:multiLevelType w:val="hybridMultilevel"/>
+    <w:tmpl w:val="5D3E9984"/>
+    <w:lvl w:ilvl="0" w:tplc="0409000F">
+      <w:start w:val="1"/>
+      <w:numFmt w:val="decimal"/>
+      <w:lvlText w:val="%1."/>
+      <w:lvlJc w:val="left"/>
+      <w:pPr>
+        <w:ind w:left="720" w:hanging="360"/>
+      </w:pPr>
+      <w:rPr>
+        <w:rFonts w:hint="default"/>
+      </w:rPr>
+    </w:lvl>
+    <w:lvl w:ilvl="1" w:tplc="04090019" w:tentative="1">
+      <w:start w:val="1"/>
+      <w:numFmt w:val="lowerLetter"/>
+      <w:lvlText w:val="%2."/>
+      <w:lvlJc w:val="left"/>
+      <w:pPr>
+        <w:ind w:left="1440" w:hanging="360"/>
+      </w:pPr>
+    </w:lvl>
+    <w:lvl w:ilvl="2" w:tplc="0409001B" w:tentative="1">
+      <w:start w:val="1"/>
+      <w:numFmt w:val="lowerRoman"/>
+      <w:lvlText w:val="%3."/>
+      <w:lvlJc w:val="right"/>
+      <w:pPr>
+        <w:ind w:left="2160" w:hanging="180"/>
+      </w:pPr>
+    </w:lvl>
+    <w:lvl w:ilvl="3" w:tplc="0409000F" w:tentative="1">
+      <w:start w:val="1"/>
+      <w:numFmt w:val="decimal"/>
+      <w:lvlText w:val="%4."/>
+      <w:lvlJc w:val="left"/>
+      <w:pPr>
+        <w:ind w:left="2880" w:hanging="360"/>
+      </w:pPr>
+    </w:lvl>
+    <w:lvl w:ilvl="4" w:tplc="04090019" w:tentative="1">
+      <w:start w:val="1"/>
+      <w:numFmt w:val="lowerLetter"/>
+      <w:lvlText w:val="%5."/>
+      <w:lvlJc w:val="left"/>
+      <w:pPr>
+        <w:ind w:left="3600" w:hanging="360"/>
+      </w:pPr>
+    </w:lvl>
+    <w:lvl w:ilvl="5" w:tplc="0409001B" w:tentative="1">
+      <w:start w:val="1"/>
+      <w:numFmt w:val="lowerRoman"/>
+      <w:lvlText w:val="%6."/>
+      <w:lvlJc w:val="right"/>
+      <w:pPr>
+        <w:ind w:left="4320" w:hanging="180"/>
+      </w:pPr>
+    </w:lvl>
+    <w:lvl w:ilvl="6" w:tplc="0409000F" w:tentative="1">
+      <w:start w:val="1"/>
+      <w:numFmt w:val="decimal"/>
+      <w:lvlText w:val="%7."/>
+      <w:lvlJc w:val="left"/>
+      <w:pPr>
+        <w:ind w:left="5040" w:hanging="360"/>
+      </w:pPr>
+    </w:lvl>
+    <w:lvl w:ilvl="7" w:tplc="04090019" w:tentative="1">
+      <w:start w:val="1"/>
+      <w:numFmt w:val="lowerLetter"/>
+      <w:lvlText w:val="%8."/>
+      <w:lvlJc w:val="left"/>
+      <w:pPr>
+        <w:ind w:left="5760" w:hanging="360"/>
+      </w:pPr>
+    </w:lvl>
+    <w:lvl w:ilvl="8" w:tplc="0409001B" w:tentative="1">
+      <w:start w:val="1"/>
+      <w:numFmt w:val="lowerRoman"/>
+      <w:lvlText w:val="%9."/>
+      <w:lvlJc w:val="right"/>
+      <w:pPr>
+        <w:ind w:left="6480" w:hanging="180"/>
+      </w:pPr>
+    </w:lvl>
+  </w:abstractNum>
+  <w:num w:numId="1">
+    <w:abstractNumId w:val="2"/>
+  </w:num>
+  <w:num w:numId="2">
+    <w:abstractNumId w:val="0"/>
+  </w:num>
+  <w:num w:numId="3">
+    <w:abstractNumId w:val="1"/>
+  </w:num>
+</w:numbering>
 </file>
 
 <file path=word/styles.xml><?xml version="1.0" encoding="utf-8"?>
@@ -1401,6 +1792,17 @@
     <w:semiHidden/>
     <w:unhideWhenUsed/>
   </w:style>
+  <w:style w:type="paragraph" w:styleId="ListParagraph">
+    <w:name w:val="List Paragraph"/>
+    <w:basedOn w:val="Normal"/>
+    <w:uiPriority w:val="34"/>
+    <w:qFormat/>
+    <w:rsid w:val="00F01932"/>
+    <w:pPr>
+      <w:ind w:left="720"/>
+      <w:contextualSpacing/>
+    </w:pPr>
+  </w:style>
 </w:styles>
 </file>
 

</xml_diff>